<commit_message>
Add acknowledgement in the documentation.
</commit_message>
<xml_diff>
--- a/NOLA_classify_documentation.docx
+++ b/NOLA_classify_documentation.docx
@@ -25,6 +25,110 @@
         </w:rPr>
         <w:t>Lidar Classification in New Orleans, LA</w:t>
       </w:r>
+    </w:p>
+    <w:p>
+      <w:pPr>
+        <w:spacing w:after="0" w:line="240" w:lineRule="auto"/>
+        <w:ind w:firstLine="0"/>
+        <w:rPr>
+          <w:rFonts w:ascii="Times New Roman" w:eastAsia="Times New Roman" w:hAnsi="Times New Roman" w:cs="Times New Roman"/>
+          <w:sz w:val="24"/>
+          <w:szCs w:val="24"/>
+        </w:rPr>
+      </w:pPr>
+    </w:p>
+    <w:p>
+      <w:pPr>
+        <w:spacing w:after="0" w:line="240" w:lineRule="auto"/>
+        <w:ind w:firstLine="0"/>
+        <w:rPr>
+          <w:rFonts w:ascii="Times New Roman" w:eastAsia="Times New Roman" w:hAnsi="Times New Roman" w:cs="Times New Roman"/>
+          <w:sz w:val="24"/>
+          <w:szCs w:val="24"/>
+        </w:rPr>
+      </w:pPr>
+      <w:r>
+        <w:rPr>
+          <w:rFonts w:ascii="Times New Roman" w:eastAsia="Times New Roman" w:hAnsi="Times New Roman" w:cs="Times New Roman"/>
+          <w:sz w:val="24"/>
+          <w:szCs w:val="24"/>
+        </w:rPr>
+        <w:t xml:space="preserve">This code is originally developed by Sean </w:t>
+      </w:r>
+      <w:proofErr w:type="spellStart"/>
+      <w:r>
+        <w:rPr>
+          <w:rFonts w:ascii="Times New Roman" w:eastAsia="Times New Roman" w:hAnsi="Times New Roman" w:cs="Times New Roman"/>
+          <w:sz w:val="24"/>
+          <w:szCs w:val="24"/>
+        </w:rPr>
+        <w:t>Woznicki</w:t>
+      </w:r>
+      <w:proofErr w:type="spellEnd"/>
+      <w:r>
+        <w:rPr>
+          <w:rFonts w:ascii="Times New Roman" w:eastAsia="Times New Roman" w:hAnsi="Times New Roman" w:cs="Times New Roman"/>
+          <w:sz w:val="24"/>
+          <w:szCs w:val="24"/>
+        </w:rPr>
+        <w:t>. https://www.gvsu.edu/wri/woznicki/</w:t>
+      </w:r>
+    </w:p>
+    <w:p>
+      <w:pPr>
+        <w:spacing w:after="0" w:line="240" w:lineRule="auto"/>
+        <w:ind w:firstLine="0"/>
+        <w:rPr>
+          <w:rFonts w:ascii="Times New Roman" w:eastAsia="Times New Roman" w:hAnsi="Times New Roman" w:cs="Times New Roman"/>
+          <w:sz w:val="24"/>
+          <w:szCs w:val="24"/>
+        </w:rPr>
+      </w:pPr>
+      <w:r>
+        <w:rPr>
+          <w:rFonts w:ascii="Times New Roman" w:eastAsia="Times New Roman" w:hAnsi="Times New Roman" w:cs="Times New Roman"/>
+          <w:sz w:val="24"/>
+          <w:szCs w:val="24"/>
+        </w:rPr>
+        <w:t>M</w:t>
+      </w:r>
+      <w:r>
+        <w:rPr>
+          <w:rFonts w:ascii="Times New Roman" w:eastAsia="Times New Roman" w:hAnsi="Times New Roman" w:cs="Times New Roman"/>
+          <w:sz w:val="24"/>
+          <w:szCs w:val="24"/>
+        </w:rPr>
+        <w:t>odified and Implemented by Ci Song, Oct 2022.</w:t>
+      </w:r>
+    </w:p>
+    <w:p>
+      <w:pPr>
+        <w:spacing w:after="0" w:line="240" w:lineRule="auto"/>
+        <w:ind w:firstLine="0"/>
+        <w:rPr>
+          <w:rFonts w:ascii="Times New Roman" w:eastAsia="Times New Roman" w:hAnsi="Times New Roman" w:cs="Times New Roman"/>
+          <w:sz w:val="24"/>
+          <w:szCs w:val="24"/>
+        </w:rPr>
+      </w:pPr>
+      <w:r>
+        <w:rPr>
+          <w:rFonts w:ascii="Times New Roman" w:eastAsia="Times New Roman" w:hAnsi="Times New Roman" w:cs="Times New Roman"/>
+          <w:sz w:val="24"/>
+          <w:szCs w:val="24"/>
+        </w:rPr>
+        <w:t xml:space="preserve">Instructed by Derek Van </w:t>
+      </w:r>
+      <w:proofErr w:type="spellStart"/>
+      <w:r>
+        <w:rPr>
+          <w:rFonts w:ascii="Times New Roman" w:eastAsia="Times New Roman" w:hAnsi="Times New Roman" w:cs="Times New Roman"/>
+          <w:sz w:val="24"/>
+          <w:szCs w:val="24"/>
+        </w:rPr>
+        <w:t>Berkel</w:t>
+      </w:r>
+      <w:proofErr w:type="spellEnd"/>
     </w:p>
     <w:p>
       <w:pPr>
@@ -1472,6 +1576,7 @@
           <w:sz w:val="20"/>
           <w:szCs w:val="20"/>
         </w:rPr>
+        <w:lastRenderedPageBreak/>
         <w:t>df.train</w:t>
       </w:r>
       <w:proofErr w:type="spellEnd"/>
@@ -2600,6 +2705,7 @@
         <w:rPr>
           <w:noProof/>
         </w:rPr>
+        <w:lastRenderedPageBreak/>
         <w:drawing>
           <wp:inline distT="0" distB="0" distL="0" distR="0" wp14:anchorId="0FDC09F7" wp14:editId="2BE57D45">
             <wp:extent cx="4085167" cy="1342621"/>
@@ -2733,7 +2839,6 @@
           <w:sz w:val="24"/>
           <w:szCs w:val="24"/>
         </w:rPr>
-        <w:lastRenderedPageBreak/>
         <w:t>Importance Plot</w:t>
       </w:r>
     </w:p>
@@ -3032,6 +3137,7 @@
           <w:sz w:val="20"/>
           <w:szCs w:val="20"/>
         </w:rPr>
+        <w:lastRenderedPageBreak/>
         <w:drawing>
           <wp:inline distT="0" distB="0" distL="0" distR="0" wp14:anchorId="003B3D89" wp14:editId="628193CB">
             <wp:extent cx="5156200" cy="3982856"/>

</xml_diff>